<commit_message>
filled out more of the document, also finished 15.1 and compartmentalized the code for easier navigation, also updated comsci.h to reflect changes that were needed
</commit_message>
<xml_diff>
--- a/Lab1--Recursion (1).docx
+++ b/Lab1--Recursion (1).docx
@@ -1,6 +1,6 @@
 
 <file path=word/document.xml><?xml version="1.0" encoding="utf-8"?>
-<w:document xmlns:wpc="http://schemas.microsoft.com/office/word/2010/wordprocessingCanvas" xmlns:mc="http://schemas.openxmlformats.org/markup-compatibility/2006" xmlns:o="urn:schemas-microsoft-com:office:office" xmlns:r="http://schemas.openxmlformats.org/officeDocument/2006/relationships" xmlns:m="http://schemas.openxmlformats.org/officeDocument/2006/math" xmlns:v="urn:schemas-microsoft-com:vml" xmlns:wp14="http://schemas.microsoft.com/office/word/2010/wordprocessingDrawing" xmlns:wp="http://schemas.openxmlformats.org/drawingml/2006/wordprocessingDrawing" xmlns:w10="urn:schemas-microsoft-com:office:word" xmlns:w="http://schemas.openxmlformats.org/wordprocessingml/2006/main" xmlns:w14="http://schemas.microsoft.com/office/word/2010/wordml" xmlns:w15="http://schemas.microsoft.com/office/word/2012/wordml" xmlns:wpg="http://schemas.microsoft.com/office/word/2010/wordprocessingGroup" xmlns:wpi="http://schemas.microsoft.com/office/word/2010/wordprocessingInk" xmlns:wne="http://schemas.microsoft.com/office/word/2006/wordml" xmlns:wps="http://schemas.microsoft.com/office/word/2010/wordprocessingShape" mc:Ignorable="w14 w15 wp14">
+<w:document xmlns:wpc="http://schemas.microsoft.com/office/word/2010/wordprocessingCanvas" xmlns:cx="http://schemas.microsoft.com/office/drawing/2014/chartex" xmlns:cx1="http://schemas.microsoft.com/office/drawing/2015/9/8/chartex" xmlns:cx2="http://schemas.microsoft.com/office/drawing/2015/10/21/chartex" xmlns:cx3="http://schemas.microsoft.com/office/drawing/2016/5/9/chartex" xmlns:cx4="http://schemas.microsoft.com/office/drawing/2016/5/10/chartex" xmlns:cx5="http://schemas.microsoft.com/office/drawing/2016/5/11/chartex" xmlns:mc="http://schemas.openxmlformats.org/markup-compatibility/2006" xmlns:o="urn:schemas-microsoft-com:office:office" xmlns:r="http://schemas.openxmlformats.org/officeDocument/2006/relationships" xmlns:m="http://schemas.openxmlformats.org/officeDocument/2006/math" xmlns:v="urn:schemas-microsoft-com:vml" xmlns:wp14="http://schemas.microsoft.com/office/word/2010/wordprocessingDrawing" xmlns:wp="http://schemas.openxmlformats.org/drawingml/2006/wordprocessingDrawing" xmlns:w10="urn:schemas-microsoft-com:office:word" xmlns:w="http://schemas.openxmlformats.org/wordprocessingml/2006/main" xmlns:w14="http://schemas.microsoft.com/office/word/2010/wordml" xmlns:w15="http://schemas.microsoft.com/office/word/2012/wordml" xmlns:w16se="http://schemas.microsoft.com/office/word/2015/wordml/symex" xmlns:wpg="http://schemas.microsoft.com/office/word/2010/wordprocessingGroup" xmlns:wpi="http://schemas.microsoft.com/office/word/2010/wordprocessingInk" xmlns:wne="http://schemas.microsoft.com/office/word/2006/wordml" xmlns:wps="http://schemas.microsoft.com/office/word/2010/wordprocessingShape" mc:Ignorable="w14 w15 w16se wp14">
   <w:body>
     <w:p>
       <w:pPr>
@@ -145,14 +145,7 @@
           <w:color w:val="31849B"/>
           <w:spacing w:val="-1"/>
         </w:rPr>
-        <w:t>L</w:t>
-      </w:r>
-      <w:r>
-        <w:rPr>
-          <w:color w:val="31849B"/>
-          <w:spacing w:val="-1"/>
-        </w:rPr>
-        <w:t>ab</w:t>
+        <w:t>Lab</w:t>
       </w:r>
       <w:r>
         <w:rPr>
@@ -296,6 +289,7 @@
           <w:noProof/>
           <w:sz w:val="3"/>
           <w:szCs w:val="3"/>
+          <w:lang w:eastAsia="ja-JP"/>
         </w:rPr>
         <mc:AlternateContent>
           <mc:Choice Requires="wpg">
@@ -1828,8 +1822,6 @@
         </w:rPr>
         <w:t>case.</w:t>
       </w:r>
-      <w:bookmarkStart w:id="0" w:name="_GoBack"/>
-      <w:bookmarkEnd w:id="0"/>
     </w:p>
     <w:p>
       <w:pPr>
@@ -3153,6 +3145,8 @@
           <w:bCs w:val="0"/>
         </w:rPr>
       </w:pPr>
+      <w:bookmarkStart w:id="0" w:name="_GoBack"/>
+      <w:bookmarkEnd w:id="0"/>
       <w:r>
         <w:rPr>
           <w:spacing w:val="-1"/>
@@ -3503,14 +3497,7 @@
           <w:color w:val="31849B"/>
           <w:spacing w:val="-3"/>
         </w:rPr>
-        <w:t>Steps</w:t>
-      </w:r>
-      <w:r>
-        <w:rPr>
-          <w:color w:val="31849B"/>
-          <w:spacing w:val="-3"/>
-        </w:rPr>
-        <w:t>:</w:t>
+        <w:t>Steps:</w:t>
       </w:r>
       <w:r>
         <w:rPr>
@@ -4070,12 +4057,21 @@
     </w:p>
     <w:p>
       <w:pPr>
+        <w:ind w:left="720"/>
         <w:rPr>
           <w:rFonts w:ascii="Calibri" w:eastAsia="Calibri" w:hAnsi="Calibri" w:cs="Calibri"/>
           <w:sz w:val="24"/>
           <w:szCs w:val="24"/>
         </w:rPr>
       </w:pPr>
+      <w:r>
+        <w:rPr>
+          <w:rFonts w:ascii="Calibri" w:eastAsia="Calibri" w:hAnsi="Calibri" w:cs="Calibri"/>
+          <w:sz w:val="24"/>
+          <w:szCs w:val="24"/>
+        </w:rPr>
+        <w:t>interactive</w:t>
+      </w:r>
     </w:p>
     <w:p>
       <w:pPr>
@@ -4345,12 +4341,21 @@
     </w:p>
     <w:p>
       <w:pPr>
+        <w:ind w:left="480"/>
         <w:rPr>
           <w:rFonts w:ascii="Calibri" w:eastAsia="Calibri" w:hAnsi="Calibri" w:cs="Calibri"/>
           <w:sz w:val="24"/>
           <w:szCs w:val="24"/>
         </w:rPr>
       </w:pPr>
+      <w:r>
+        <w:rPr>
+          <w:rFonts w:ascii="Calibri" w:eastAsia="Calibri" w:hAnsi="Calibri" w:cs="Calibri"/>
+          <w:sz w:val="24"/>
+          <w:szCs w:val="24"/>
+        </w:rPr>
+        <w:t>No changes should be needed</w:t>
+      </w:r>
     </w:p>
     <w:p>
       <w:pPr>
@@ -4443,13 +4448,7 @@
         <w:rPr>
           <w:spacing w:val="-1"/>
         </w:rPr>
-        <w:t>exponents</w:t>
-      </w:r>
-      <w:r>
-        <w:rPr>
-          <w:spacing w:val="-1"/>
-        </w:rPr>
-        <w:t>?</w:t>
+        <w:t>exponents?</w:t>
       </w:r>
     </w:p>
     <w:p>
@@ -4463,12 +4462,21 @@
     </w:p>
     <w:p>
       <w:pPr>
+        <w:ind w:left="720"/>
         <w:rPr>
           <w:rFonts w:ascii="Calibri" w:eastAsia="Calibri" w:hAnsi="Calibri" w:cs="Calibri"/>
           <w:sz w:val="24"/>
           <w:szCs w:val="24"/>
         </w:rPr>
       </w:pPr>
+      <w:r>
+        <w:rPr>
+          <w:rFonts w:ascii="Calibri" w:eastAsia="Calibri" w:hAnsi="Calibri" w:cs="Calibri"/>
+          <w:sz w:val="24"/>
+          <w:szCs w:val="24"/>
+        </w:rPr>
+        <w:t>If statement</w:t>
+      </w:r>
     </w:p>
     <w:p>
       <w:pPr>
@@ -4614,6 +4622,7 @@
     </w:p>
     <w:p>
       <w:pPr>
+        <w:ind w:left="1440"/>
         <w:rPr>
           <w:rFonts w:ascii="Calibri" w:eastAsia="Calibri" w:hAnsi="Calibri" w:cs="Calibri"/>
           <w:sz w:val="24"/>
@@ -5741,8 +5750,83 @@
         <w:t>code.</w:t>
       </w:r>
     </w:p>
-    <w:p>
-      <w:pPr>
+    <w:p/>
+    <w:p/>
+    <w:p/>
+    <w:p>
+      <w:pPr>
+        <w:rPr>
+          <w:rFonts w:ascii="Consolas" w:hAnsi="Consolas"/>
+          <w:color w:val="4F6228" w:themeColor="accent3" w:themeShade="80"/>
+        </w:rPr>
+      </w:pPr>
+      <w:r>
+        <w:rPr>
+          <w:rFonts w:ascii="Consolas" w:hAnsi="Consolas"/>
+          <w:color w:val="4F6228" w:themeColor="accent3" w:themeShade="80"/>
+        </w:rPr>
+        <w:t>//</w:t>
+      </w:r>
+      <w:r>
+        <w:rPr>
+          <w:rFonts w:ascii="Consolas" w:hAnsi="Consolas"/>
+          <w:color w:val="4F6228" w:themeColor="accent3" w:themeShade="80"/>
+        </w:rPr>
+        <w:t>create function power with a b</w:t>
+      </w:r>
+    </w:p>
+    <w:p>
+      <w:pPr>
+        <w:rPr>
+          <w:rFonts w:ascii="Consolas" w:hAnsi="Consolas"/>
+          <w:color w:val="4F6228" w:themeColor="accent3" w:themeShade="80"/>
+        </w:rPr>
+      </w:pPr>
+    </w:p>
+    <w:p>
+      <w:pPr>
+        <w:rPr>
+          <w:rFonts w:ascii="Consolas" w:hAnsi="Consolas"/>
+          <w:color w:val="4F6228" w:themeColor="accent3" w:themeShade="80"/>
+        </w:rPr>
+      </w:pPr>
+      <w:r>
+        <w:rPr>
+          <w:rFonts w:ascii="Consolas" w:hAnsi="Consolas"/>
+          <w:color w:val="4F6228" w:themeColor="accent3" w:themeShade="80"/>
+        </w:rPr>
+        <w:t>//if a ==0 return 0</w:t>
+      </w:r>
+    </w:p>
+    <w:p>
+      <w:pPr>
+        <w:rPr>
+          <w:rFonts w:ascii="Consolas" w:hAnsi="Consolas"/>
+          <w:color w:val="4F6228" w:themeColor="accent3" w:themeShade="80"/>
+        </w:rPr>
+      </w:pPr>
+    </w:p>
+    <w:p>
+      <w:pPr>
+        <w:rPr>
+          <w:rFonts w:ascii="Consolas" w:hAnsi="Consolas"/>
+          <w:color w:val="4F6228" w:themeColor="accent3" w:themeShade="80"/>
+        </w:rPr>
+      </w:pPr>
+      <w:r>
+        <w:rPr>
+          <w:rFonts w:ascii="Consolas" w:hAnsi="Consolas"/>
+          <w:color w:val="4F6228" w:themeColor="accent3" w:themeShade="80"/>
+        </w:rPr>
+        <w:t>//if b = 0 return 0</w:t>
+      </w:r>
+    </w:p>
+    <w:p>
+      <w:pPr>
+        <w:rPr>
+          <w:rFonts w:ascii="Consolas" w:hAnsi="Consolas"/>
+          <w:color w:val="4F6228" w:themeColor="accent3" w:themeShade="80"/>
+        </w:rPr>
         <w:sectPr>
           <w:pgSz w:w="11910" w:h="16840"/>
           <w:pgMar w:top="1460" w:right="1540" w:bottom="280" w:left="1340" w:header="720" w:footer="720" w:gutter="0"/>
@@ -5755,6 +5839,13 @@
           <w:cols w:space="720"/>
         </w:sectPr>
       </w:pPr>
+      <w:r>
+        <w:rPr>
+          <w:rFonts w:ascii="Consolas" w:hAnsi="Consolas"/>
+          <w:color w:val="4F6228" w:themeColor="accent3" w:themeShade="80"/>
+        </w:rPr>
+        <w:t>//else return a*power s, b-1</w:t>
+      </w:r>
     </w:p>
     <w:p>
       <w:pPr>
@@ -5908,7 +5999,6 @@
           <w:szCs w:val="24"/>
         </w:rPr>
       </w:pPr>
-      <w:proofErr w:type="gramStart"/>
       <w:r>
         <w:rPr>
           <w:rFonts w:ascii="Calibri"/>
@@ -5918,7 +6008,6 @@
         </w:rPr>
         <w:t>power.cpp</w:t>
       </w:r>
-      <w:proofErr w:type="gramEnd"/>
       <w:r>
         <w:rPr>
           <w:rFonts w:ascii="Calibri"/>
@@ -6634,27 +6723,14 @@
         <w:rPr>
           <w:color w:val="31849B"/>
         </w:rPr>
-        <w:t xml:space="preserve"> 15.</w:t>
+        <w:t xml:space="preserve"> 15.2</w:t>
       </w:r>
       <w:r>
         <w:rPr>
           <w:color w:val="31849B"/>
-        </w:rPr>
-        <w:t>2</w:t>
-      </w:r>
-      <w:r>
-        <w:rPr>
-          <w:color w:val="31849B"/>
-          <w:spacing w:val="-2"/>
-        </w:rPr>
-        <w:t xml:space="preserve"> </w:t>
-      </w:r>
-      <w:r>
-        <w:rPr>
-          <w:color w:val="31849B"/>
-          <w:spacing w:val="-2"/>
-        </w:rPr>
-        <w:t xml:space="preserve">Text processing using </w:t>
+          <w:spacing w:val="-2"/>
+        </w:rPr>
+        <w:t xml:space="preserve"> Text processing using </w:t>
       </w:r>
       <w:r>
         <w:rPr>
@@ -6709,6 +6785,7 @@
           <w:noProof/>
           <w:sz w:val="3"/>
           <w:szCs w:val="3"/>
+          <w:lang w:eastAsia="ja-JP"/>
         </w:rPr>
         <mc:AlternateContent>
           <mc:Choice Requires="wpg">
@@ -8058,14 +8135,7 @@
           <w:color w:val="31849B"/>
           <w:spacing w:val="-1"/>
         </w:rPr>
-        <w:t>15.</w:t>
-      </w:r>
-      <w:r>
-        <w:rPr>
-          <w:color w:val="31849B"/>
-          <w:spacing w:val="-1"/>
-        </w:rPr>
-        <w:t>2</w:t>
+        <w:t>15.2</w:t>
       </w:r>
       <w:r>
         <w:rPr>
@@ -9619,13 +9689,7 @@
         <w:rPr>
           <w:spacing w:val="3"/>
         </w:rPr>
-        <w:t xml:space="preserve"> </w:t>
-      </w:r>
-      <w:r>
-        <w:rPr>
-          <w:spacing w:val="3"/>
-        </w:rPr>
-        <w:t xml:space="preserve">Design a recursive algorithm </w:t>
+        <w:t xml:space="preserve"> Design a recursive algorithm </w:t>
       </w:r>
       <w:r>
         <w:t>to</w:t>
@@ -10289,19 +10353,7 @@
         <w:rPr>
           <w:spacing w:val="-1"/>
         </w:rPr>
-        <w:t>palindrome</w:t>
-      </w:r>
-      <w:r>
-        <w:rPr>
-          <w:spacing w:val="-1"/>
-        </w:rPr>
-        <w:t>Recursive</w:t>
-      </w:r>
-      <w:r>
-        <w:rPr>
-          <w:spacing w:val="-1"/>
-        </w:rPr>
-        <w:t>.cpp</w:t>
+        <w:t>palindromeRecursive.cpp</w:t>
       </w:r>
       <w:r>
         <w:rPr>
@@ -10380,21 +10432,7 @@
           <w:b/>
           <w:spacing w:val="-1"/>
         </w:rPr>
-        <w:t>palindrome</w:t>
-      </w:r>
-      <w:r>
-        <w:rPr>
-          <w:b/>
-          <w:spacing w:val="-1"/>
-        </w:rPr>
-        <w:t>Recursive</w:t>
-      </w:r>
-      <w:r>
-        <w:rPr>
-          <w:b/>
-          <w:spacing w:val="-1"/>
-        </w:rPr>
-        <w:t>.cpp</w:t>
+        <w:t>palindromeRecursive.cpp</w:t>
       </w:r>
       <w:r>
         <w:rPr>
@@ -10981,6 +11019,7 @@
           <w:noProof/>
           <w:sz w:val="3"/>
           <w:szCs w:val="3"/>
+          <w:lang w:eastAsia="ja-JP"/>
         </w:rPr>
         <mc:AlternateContent>
           <mc:Choice Requires="wpg">
@@ -12374,26 +12413,16 @@
           <w:sz w:val="24"/>
           <w:szCs w:val="19"/>
         </w:rPr>
-        <w:t xml:space="preserve">3, 21, </w:t>
-      </w:r>
-      <w:proofErr w:type="gramStart"/>
+        <w:t>3, 21, 34,</w:t>
+      </w:r>
       <w:r>
         <w:rPr>
           <w:rFonts w:ascii="Courier New" w:eastAsia="Calibri" w:hAnsi="Courier New" w:cs="Courier New"/>
           <w:sz w:val="24"/>
           <w:szCs w:val="19"/>
         </w:rPr>
-        <w:t>34,</w:t>
-      </w:r>
-      <w:r>
-        <w:rPr>
-          <w:rFonts w:ascii="Courier New" w:eastAsia="Calibri" w:hAnsi="Courier New" w:cs="Courier New"/>
-          <w:sz w:val="24"/>
-          <w:szCs w:val="19"/>
-        </w:rPr>
         <w:t>….</w:t>
       </w:r>
-      <w:proofErr w:type="gramEnd"/>
     </w:p>
     <w:p>
       <w:pPr>
@@ -12418,25 +12447,7 @@
           <w:sz w:val="24"/>
           <w:szCs w:val="19"/>
         </w:rPr>
-        <w:t>ter the first two numbers (</w:t>
-      </w:r>
-      <w:proofErr w:type="gramStart"/>
-      <w:r>
-        <w:rPr>
-          <w:rFonts w:ascii="Calibri" w:eastAsia="Calibri" w:hAnsi="Calibri" w:cs="Calibri"/>
-          <w:sz w:val="24"/>
-          <w:szCs w:val="19"/>
-        </w:rPr>
-        <w:t>Fib(</w:t>
-      </w:r>
-      <w:proofErr w:type="gramEnd"/>
-      <w:r>
-        <w:rPr>
-          <w:rFonts w:ascii="Calibri" w:eastAsia="Calibri" w:hAnsi="Calibri" w:cs="Calibri"/>
-          <w:sz w:val="24"/>
-          <w:szCs w:val="19"/>
-        </w:rPr>
-        <w:t>1) = 1, and Fib(2</w:t>
+        <w:t>ter the first two numbers (Fib(1) = 1, and Fib(2</w:t>
       </w:r>
       <w:r>
         <w:rPr>
@@ -12573,23 +12584,13 @@
           <w:szCs w:val="19"/>
         </w:rPr>
       </w:pPr>
-      <w:proofErr w:type="gramStart"/>
       <w:r>
         <w:rPr>
           <w:rFonts w:ascii="Calibri" w:eastAsia="Calibri" w:hAnsi="Calibri" w:cs="Calibri"/>
           <w:sz w:val="24"/>
           <w:szCs w:val="19"/>
         </w:rPr>
-        <w:t>Fib(</w:t>
-      </w:r>
-      <w:proofErr w:type="gramEnd"/>
-      <w:r>
-        <w:rPr>
-          <w:rFonts w:ascii="Calibri" w:eastAsia="Calibri" w:hAnsi="Calibri" w:cs="Calibri"/>
-          <w:sz w:val="24"/>
-          <w:szCs w:val="19"/>
-        </w:rPr>
-        <w:t>n)  =</w:t>
+        <w:t>Fib(n)  =</w:t>
       </w:r>
       <w:r>
         <w:rPr>
@@ -12714,7 +12715,6 @@
           <w:szCs w:val="19"/>
         </w:rPr>
       </w:pPr>
-      <w:proofErr w:type="gramStart"/>
       <w:r>
         <w:rPr>
           <w:rFonts w:ascii="Calibri" w:eastAsia="Calibri" w:hAnsi="Calibri" w:cs="Calibri"/>
@@ -12722,17 +12722,7 @@
           <w:sz w:val="24"/>
           <w:szCs w:val="19"/>
         </w:rPr>
-        <w:t>Fib(</w:t>
-      </w:r>
-      <w:proofErr w:type="gramEnd"/>
-      <w:r>
-        <w:rPr>
-          <w:rFonts w:ascii="Calibri" w:eastAsia="Calibri" w:hAnsi="Calibri" w:cs="Calibri"/>
-          <w:b/>
-          <w:sz w:val="24"/>
-          <w:szCs w:val="19"/>
-        </w:rPr>
-        <w:t>n-1)+Fib(n-2)</w:t>
+        <w:t>Fib(n-1)+Fib(n-2)</w:t>
       </w:r>
       <w:r>
         <w:rPr>
@@ -13227,7 +13217,6 @@
         </w:rPr>
         <w:t xml:space="preserve">Add statements to your driver program to measure the execution time of computing each Fibonacci number.  To do that you can call function </w:t>
       </w:r>
-      <w:proofErr w:type="gramStart"/>
       <w:r>
         <w:rPr>
           <w:rFonts w:ascii="Calibri" w:eastAsia="Calibri" w:hAnsi="Calibri" w:cs="Calibri"/>
@@ -13236,36 +13225,33 @@
           <w:sz w:val="24"/>
           <w:szCs w:val="19"/>
         </w:rPr>
-        <w:t>clock(</w:t>
-      </w:r>
-      <w:proofErr w:type="gramEnd"/>
+        <w:t>clock()</w:t>
+      </w:r>
+      <w:r>
+        <w:rPr>
+          <w:rFonts w:ascii="Calibri" w:eastAsia="Calibri" w:hAnsi="Calibri" w:cs="Calibri"/>
+          <w:sz w:val="24"/>
+          <w:szCs w:val="19"/>
+        </w:rPr>
+        <w:t xml:space="preserve"> and record the time before and after the call then find the difference between them.  </w:t>
+      </w:r>
+      <w:r>
+        <w:rPr>
+          <w:rFonts w:ascii="Calibri" w:eastAsia="Calibri" w:hAnsi="Calibri" w:cs="Calibri"/>
+          <w:sz w:val="24"/>
+          <w:szCs w:val="19"/>
+        </w:rPr>
+        <w:t xml:space="preserve">Note that </w:t>
+      </w:r>
       <w:r>
         <w:rPr>
           <w:rFonts w:ascii="Calibri" w:eastAsia="Calibri" w:hAnsi="Calibri" w:cs="Calibri"/>
           <w:b/>
-          <w:i/>
-          <w:sz w:val="24"/>
-          <w:szCs w:val="19"/>
-        </w:rPr>
-        <w:t>)</w:t>
-      </w:r>
-      <w:r>
-        <w:rPr>
-          <w:rFonts w:ascii="Calibri" w:eastAsia="Calibri" w:hAnsi="Calibri" w:cs="Calibri"/>
-          <w:sz w:val="24"/>
-          <w:szCs w:val="19"/>
-        </w:rPr>
-        <w:t xml:space="preserve"> and record the time before and after the call then find the difference between them.  </w:t>
-      </w:r>
-      <w:r>
-        <w:rPr>
-          <w:rFonts w:ascii="Calibri" w:eastAsia="Calibri" w:hAnsi="Calibri" w:cs="Calibri"/>
-          <w:sz w:val="24"/>
-          <w:szCs w:val="19"/>
-        </w:rPr>
-        <w:t xml:space="preserve">Note that </w:t>
-      </w:r>
-      <w:proofErr w:type="gramStart"/>
+          <w:sz w:val="24"/>
+          <w:szCs w:val="19"/>
+        </w:rPr>
+        <w:t>c</w:t>
+      </w:r>
       <w:r>
         <w:rPr>
           <w:rFonts w:ascii="Calibri" w:eastAsia="Calibri" w:hAnsi="Calibri" w:cs="Calibri"/>
@@ -13273,7 +13259,7 @@
           <w:sz w:val="24"/>
           <w:szCs w:val="19"/>
         </w:rPr>
-        <w:t>c</w:t>
+        <w:t>lock</w:t>
       </w:r>
       <w:r>
         <w:rPr>
@@ -13282,26 +13268,7 @@
           <w:sz w:val="24"/>
           <w:szCs w:val="19"/>
         </w:rPr>
-        <w:t>lock</w:t>
-      </w:r>
-      <w:r>
-        <w:rPr>
-          <w:rFonts w:ascii="Calibri" w:eastAsia="Calibri" w:hAnsi="Calibri" w:cs="Calibri"/>
-          <w:b/>
-          <w:sz w:val="24"/>
-          <w:szCs w:val="19"/>
-        </w:rPr>
-        <w:t>(</w:t>
-      </w:r>
-      <w:proofErr w:type="gramEnd"/>
-      <w:r>
-        <w:rPr>
-          <w:rFonts w:ascii="Calibri" w:eastAsia="Calibri" w:hAnsi="Calibri" w:cs="Calibri"/>
-          <w:b/>
-          <w:sz w:val="24"/>
-          <w:szCs w:val="19"/>
-        </w:rPr>
-        <w:t>)</w:t>
+        <w:t>()</w:t>
       </w:r>
       <w:r>
         <w:rPr>
@@ -13411,7 +13378,6 @@
         </w:rPr>
       </w:pPr>
       <w:proofErr w:type="spellStart"/>
-      <w:proofErr w:type="gramStart"/>
       <w:r>
         <w:rPr>
           <w:rFonts w:ascii="Courier New" w:eastAsia="Calibri" w:hAnsi="Courier New" w:cs="Courier New"/>
@@ -13421,7 +13387,6 @@
         <w:t>int</w:t>
       </w:r>
       <w:proofErr w:type="spellEnd"/>
-      <w:proofErr w:type="gramEnd"/>
       <w:r>
         <w:rPr>
           <w:rFonts w:ascii="Courier New" w:eastAsia="Calibri" w:hAnsi="Courier New" w:cs="Courier New"/>
@@ -13451,7 +13416,6 @@
         <w:tab/>
       </w:r>
       <w:proofErr w:type="spellStart"/>
-      <w:proofErr w:type="gramStart"/>
       <w:r>
         <w:rPr>
           <w:rFonts w:ascii="Courier New" w:eastAsia="Calibri" w:hAnsi="Courier New" w:cs="Courier New"/>
@@ -13461,7 +13425,6 @@
         <w:t>int</w:t>
       </w:r>
       <w:proofErr w:type="spellEnd"/>
-      <w:proofErr w:type="gramEnd"/>
       <w:r>
         <w:rPr>
           <w:rFonts w:ascii="Courier New" w:eastAsia="Calibri" w:hAnsi="Courier New" w:cs="Courier New"/>
@@ -13509,7 +13472,6 @@
         <w:tab/>
       </w:r>
       <w:proofErr w:type="spellStart"/>
-      <w:proofErr w:type="gramStart"/>
       <w:r>
         <w:rPr>
           <w:rFonts w:ascii="Courier New" w:eastAsia="Calibri" w:hAnsi="Courier New" w:cs="Courier New"/>
@@ -13519,7 +13481,6 @@
         <w:t>cout</w:t>
       </w:r>
       <w:proofErr w:type="spellEnd"/>
-      <w:proofErr w:type="gramEnd"/>
       <w:r>
         <w:rPr>
           <w:rFonts w:ascii="Courier New" w:eastAsia="Calibri" w:hAnsi="Courier New" w:cs="Courier New"/>
@@ -13579,7 +13540,6 @@
         <w:tab/>
       </w:r>
       <w:proofErr w:type="spellStart"/>
-      <w:proofErr w:type="gramStart"/>
       <w:r>
         <w:rPr>
           <w:rFonts w:ascii="Courier New" w:eastAsia="Calibri" w:hAnsi="Courier New" w:cs="Courier New"/>
@@ -13589,7 +13549,6 @@
         <w:t>cin</w:t>
       </w:r>
       <w:proofErr w:type="spellEnd"/>
-      <w:proofErr w:type="gramEnd"/>
       <w:r>
         <w:rPr>
           <w:rFonts w:ascii="Courier New" w:eastAsia="Calibri" w:hAnsi="Courier New" w:cs="Courier New"/>
@@ -13657,7 +13616,6 @@
         <w:tab/>
       </w:r>
       <w:proofErr w:type="spellStart"/>
-      <w:proofErr w:type="gramStart"/>
       <w:r>
         <w:rPr>
           <w:rFonts w:ascii="Courier New" w:eastAsia="Calibri" w:hAnsi="Courier New" w:cs="Courier New"/>
@@ -13667,7 +13625,6 @@
         <w:t>clock_t</w:t>
       </w:r>
       <w:proofErr w:type="spellEnd"/>
-      <w:proofErr w:type="gramEnd"/>
       <w:r>
         <w:rPr>
           <w:rFonts w:ascii="Courier New" w:eastAsia="Calibri" w:hAnsi="Courier New" w:cs="Courier New"/>
@@ -13697,7 +13654,6 @@
         <w:tab/>
       </w:r>
       <w:proofErr w:type="spellStart"/>
-      <w:proofErr w:type="gramStart"/>
       <w:r>
         <w:rPr>
           <w:rFonts w:ascii="Courier New" w:eastAsia="Calibri" w:hAnsi="Courier New" w:cs="Courier New"/>
@@ -13707,7 +13663,6 @@
         <w:t>cout</w:t>
       </w:r>
       <w:proofErr w:type="spellEnd"/>
-      <w:proofErr w:type="gramEnd"/>
       <w:r>
         <w:rPr>
           <w:rFonts w:ascii="Courier New" w:eastAsia="Calibri" w:hAnsi="Courier New" w:cs="Courier New"/>
@@ -13821,7 +13776,6 @@
         <w:tab/>
       </w:r>
       <w:proofErr w:type="spellStart"/>
-      <w:proofErr w:type="gramStart"/>
       <w:r>
         <w:rPr>
           <w:rFonts w:ascii="Courier New" w:eastAsia="Calibri" w:hAnsi="Courier New" w:cs="Courier New"/>
@@ -13831,7 +13785,6 @@
         <w:t>cout</w:t>
       </w:r>
       <w:proofErr w:type="spellEnd"/>
-      <w:proofErr w:type="gramEnd"/>
       <w:r>
         <w:rPr>
           <w:rFonts w:ascii="Courier New" w:eastAsia="Calibri" w:hAnsi="Courier New" w:cs="Courier New"/>
@@ -13879,7 +13832,6 @@
         <w:tab/>
       </w:r>
       <w:proofErr w:type="spellStart"/>
-      <w:proofErr w:type="gramStart"/>
       <w:r>
         <w:rPr>
           <w:rFonts w:ascii="Courier New" w:eastAsia="Calibri" w:hAnsi="Courier New" w:cs="Courier New"/>
@@ -13889,7 +13841,6 @@
         <w:t>clock_t</w:t>
       </w:r>
       <w:proofErr w:type="spellEnd"/>
-      <w:proofErr w:type="gramEnd"/>
       <w:r>
         <w:rPr>
           <w:rFonts w:ascii="Courier New" w:eastAsia="Calibri" w:hAnsi="Courier New" w:cs="Courier New"/>
@@ -13919,7 +13870,6 @@
         <w:tab/>
       </w:r>
       <w:proofErr w:type="spellStart"/>
-      <w:proofErr w:type="gramStart"/>
       <w:r>
         <w:rPr>
           <w:rFonts w:ascii="Courier New" w:eastAsia="Calibri" w:hAnsi="Courier New" w:cs="Courier New"/>
@@ -13929,7 +13879,6 @@
         <w:t>cout</w:t>
       </w:r>
       <w:proofErr w:type="spellEnd"/>
-      <w:proofErr w:type="gramEnd"/>
       <w:r>
         <w:rPr>
           <w:rFonts w:ascii="Courier New" w:eastAsia="Calibri" w:hAnsi="Courier New" w:cs="Courier New"/>
@@ -13956,25 +13905,7 @@
           <w:sz w:val="24"/>
           <w:szCs w:val="19"/>
         </w:rPr>
-        <w:t>((</w:t>
-      </w:r>
-      <w:proofErr w:type="gramStart"/>
-      <w:r>
-        <w:rPr>
-          <w:rFonts w:ascii="Courier New" w:eastAsia="Calibri" w:hAnsi="Courier New" w:cs="Courier New"/>
-          <w:sz w:val="24"/>
-          <w:szCs w:val="19"/>
-        </w:rPr>
-        <w:t>double)</w:t>
-      </w:r>
-      <w:proofErr w:type="gramEnd"/>
-      <w:r>
-        <w:rPr>
-          <w:rFonts w:ascii="Courier New" w:eastAsia="Calibri" w:hAnsi="Courier New" w:cs="Courier New"/>
-          <w:sz w:val="24"/>
-          <w:szCs w:val="19"/>
-        </w:rPr>
-        <w:t xml:space="preserve">end - start) / </w:t>
+        <w:t xml:space="preserve">((double)end - start) / </w:t>
       </w:r>
       <w:r>
         <w:rPr>
@@ -14005,23 +13936,7 @@
           <w:sz w:val="24"/>
           <w:szCs w:val="19"/>
         </w:rPr>
-        <w:t xml:space="preserve">Enter the output </w:t>
-      </w:r>
-      <w:r>
-        <w:rPr>
-          <w:rFonts w:ascii="Calibri" w:eastAsia="Calibri" w:hAnsi="Calibri" w:cs="Calibri"/>
-          <w:sz w:val="24"/>
-          <w:szCs w:val="19"/>
-        </w:rPr>
-        <w:t>and execution time for each of the following cases</w:t>
-      </w:r>
-      <w:r>
-        <w:rPr>
-          <w:rFonts w:ascii="Calibri" w:eastAsia="Calibri" w:hAnsi="Calibri" w:cs="Calibri"/>
-          <w:sz w:val="24"/>
-          <w:szCs w:val="19"/>
-        </w:rPr>
-        <w:t>:</w:t>
+        <w:t>Enter the output and execution time for each of the following cases:</w:t>
       </w:r>
     </w:p>
     <w:p>
@@ -15178,7 +15093,7 @@
 </file>
 
 <file path=word/numbering.xml><?xml version="1.0" encoding="utf-8"?>
-<w:numbering xmlns:wpc="http://schemas.microsoft.com/office/word/2010/wordprocessingCanvas" xmlns:mc="http://schemas.openxmlformats.org/markup-compatibility/2006" xmlns:o="urn:schemas-microsoft-com:office:office" xmlns:r="http://schemas.openxmlformats.org/officeDocument/2006/relationships" xmlns:m="http://schemas.openxmlformats.org/officeDocument/2006/math" xmlns:v="urn:schemas-microsoft-com:vml" xmlns:wp14="http://schemas.microsoft.com/office/word/2010/wordprocessingDrawing" xmlns:wp="http://schemas.openxmlformats.org/drawingml/2006/wordprocessingDrawing" xmlns:w10="urn:schemas-microsoft-com:office:word" xmlns:w="http://schemas.openxmlformats.org/wordprocessingml/2006/main" xmlns:w14="http://schemas.microsoft.com/office/word/2010/wordml" xmlns:w15="http://schemas.microsoft.com/office/word/2012/wordml" xmlns:wpg="http://schemas.microsoft.com/office/word/2010/wordprocessingGroup" xmlns:wpi="http://schemas.microsoft.com/office/word/2010/wordprocessingInk" xmlns:wne="http://schemas.microsoft.com/office/word/2006/wordml" xmlns:wps="http://schemas.microsoft.com/office/word/2010/wordprocessingShape" mc:Ignorable="w14 w15 wp14">
+<w:numbering xmlns:wpc="http://schemas.microsoft.com/office/word/2010/wordprocessingCanvas" xmlns:cx="http://schemas.microsoft.com/office/drawing/2014/chartex" xmlns:cx1="http://schemas.microsoft.com/office/drawing/2015/9/8/chartex" xmlns:cx2="http://schemas.microsoft.com/office/drawing/2015/10/21/chartex" xmlns:cx3="http://schemas.microsoft.com/office/drawing/2016/5/9/chartex" xmlns:cx4="http://schemas.microsoft.com/office/drawing/2016/5/10/chartex" xmlns:cx5="http://schemas.microsoft.com/office/drawing/2016/5/11/chartex" xmlns:mc="http://schemas.openxmlformats.org/markup-compatibility/2006" xmlns:o="urn:schemas-microsoft-com:office:office" xmlns:r="http://schemas.openxmlformats.org/officeDocument/2006/relationships" xmlns:m="http://schemas.openxmlformats.org/officeDocument/2006/math" xmlns:v="urn:schemas-microsoft-com:vml" xmlns:wp14="http://schemas.microsoft.com/office/word/2010/wordprocessingDrawing" xmlns:wp="http://schemas.openxmlformats.org/drawingml/2006/wordprocessingDrawing" xmlns:w10="urn:schemas-microsoft-com:office:word" xmlns:w="http://schemas.openxmlformats.org/wordprocessingml/2006/main" xmlns:w14="http://schemas.microsoft.com/office/word/2010/wordml" xmlns:w15="http://schemas.microsoft.com/office/word/2012/wordml" xmlns:w16se="http://schemas.microsoft.com/office/word/2015/wordml/symex" xmlns:wpg="http://schemas.microsoft.com/office/word/2010/wordprocessingGroup" xmlns:wpi="http://schemas.microsoft.com/office/word/2010/wordprocessingInk" xmlns:wne="http://schemas.microsoft.com/office/word/2006/wordml" xmlns:wps="http://schemas.microsoft.com/office/word/2010/wordprocessingShape" mc:Ignorable="w14 w15 w16se wp14">
   <w:abstractNum w:abstractNumId="0" w15:restartNumberingAfterBreak="0">
     <w:nsid w:val="14F8258F"/>
     <w:multiLevelType w:val="hybridMultilevel"/>
@@ -16138,7 +16053,7 @@
 </file>
 
 <file path=word/styles.xml><?xml version="1.0" encoding="utf-8"?>
-<w:styles xmlns:mc="http://schemas.openxmlformats.org/markup-compatibility/2006" xmlns:r="http://schemas.openxmlformats.org/officeDocument/2006/relationships" xmlns:w="http://schemas.openxmlformats.org/wordprocessingml/2006/main" xmlns:w14="http://schemas.microsoft.com/office/word/2010/wordml" xmlns:w15="http://schemas.microsoft.com/office/word/2012/wordml" mc:Ignorable="w14 w15">
+<w:styles xmlns:mc="http://schemas.openxmlformats.org/markup-compatibility/2006" xmlns:r="http://schemas.openxmlformats.org/officeDocument/2006/relationships" xmlns:w="http://schemas.openxmlformats.org/wordprocessingml/2006/main" xmlns:w14="http://schemas.microsoft.com/office/word/2010/wordml" xmlns:w15="http://schemas.microsoft.com/office/word/2012/wordml" xmlns:w16se="http://schemas.microsoft.com/office/word/2015/wordml/symex" mc:Ignorable="w14 w15 w16se">
   <w:docDefaults>
     <w:rPrDefault>
       <w:rPr>
@@ -16154,7 +16069,7 @@
       </w:pPr>
     </w:pPrDefault>
   </w:docDefaults>
-  <w:latentStyles w:defLockedState="0" w:defUIPriority="99" w:defSemiHidden="0" w:defUnhideWhenUsed="0" w:defQFormat="0" w:count="371">
+  <w:latentStyles w:defLockedState="0" w:defUIPriority="99" w:defSemiHidden="0" w:defUnhideWhenUsed="0" w:defQFormat="0" w:count="374">
     <w:lsdException w:name="Normal" w:uiPriority="0" w:qFormat="1"/>
     <w:lsdException w:name="heading 1" w:uiPriority="9" w:qFormat="1"/>
     <w:lsdException w:name="heading 2" w:semiHidden="1" w:uiPriority="9" w:unhideWhenUsed="1" w:qFormat="1"/>
@@ -16260,7 +16175,6 @@
     <w:lsdException w:name="HTML Sample" w:semiHidden="1" w:unhideWhenUsed="1"/>
     <w:lsdException w:name="HTML Typewriter" w:semiHidden="1" w:unhideWhenUsed="1"/>
     <w:lsdException w:name="HTML Variable" w:semiHidden="1" w:unhideWhenUsed="1"/>
-    <w:lsdException w:name="Normal Table" w:semiHidden="1" w:unhideWhenUsed="1"/>
     <w:lsdException w:name="annotation subject" w:semiHidden="1" w:unhideWhenUsed="1"/>
     <w:lsdException w:name="No List" w:semiHidden="1" w:unhideWhenUsed="1"/>
     <w:lsdException w:name="Outline List 1" w:semiHidden="1" w:unhideWhenUsed="1"/>
@@ -16305,7 +16219,6 @@
     <w:lsdException w:name="Table Professional" w:semiHidden="1" w:unhideWhenUsed="1"/>
     <w:lsdException w:name="Table Subtle 1" w:semiHidden="1" w:unhideWhenUsed="1"/>
     <w:lsdException w:name="Table Subtle 2" w:semiHidden="1" w:unhideWhenUsed="1"/>
-    <w:lsdException w:name="Table Web 1" w:semiHidden="1" w:unhideWhenUsed="1"/>
     <w:lsdException w:name="Table Web 2" w:semiHidden="1" w:unhideWhenUsed="1"/>
     <w:lsdException w:name="Table Web 3" w:semiHidden="1" w:unhideWhenUsed="1"/>
     <w:lsdException w:name="Balloon Text" w:semiHidden="1" w:unhideWhenUsed="1"/>
@@ -16526,6 +16439,9 @@
     <w:lsdException w:name="List Table 5 Dark Accent 6" w:uiPriority="50"/>
     <w:lsdException w:name="List Table 6 Colorful Accent 6" w:uiPriority="51"/>
     <w:lsdException w:name="List Table 7 Colorful Accent 6" w:uiPriority="52"/>
+    <w:lsdException w:name="Mention" w:semiHidden="1" w:unhideWhenUsed="1"/>
+    <w:lsdException w:name="Smart Hyperlink" w:semiHidden="1" w:unhideWhenUsed="1"/>
+    <w:lsdException w:name="Hashtag" w:semiHidden="1" w:unhideWhenUsed="1"/>
   </w:latentStyles>
   <w:style w:type="paragraph" w:default="1" w:styleId="Normal">
     <w:name w:val="Normal"/>
@@ -16570,6 +16486,7 @@
   <w:style w:type="character" w:default="1" w:styleId="DefaultParagraphFont">
     <w:name w:val="Default Paragraph Font"/>
     <w:uiPriority w:val="1"/>
+    <w:semiHidden/>
     <w:unhideWhenUsed/>
   </w:style>
   <w:style w:type="table" w:default="1" w:styleId="TableNormal">

</xml_diff>